<commit_message>
commit inicial com :
</commit_message>
<xml_diff>
--- a/strogonoff.md/Strogonoff de frango.docx
+++ b/strogonoff.md/Strogonoff de frango.docx
@@ -28,6 +28,16 @@
           <w:lang w:eastAsia="pt-BR"/>
         </w:rPr>
         <w:t>Ingredientes</w:t>
+      </w:r>
+      <w:r>
+        <w:rPr>
+          <w:rFonts w:ascii="Century Gothic" w:eastAsia="Times New Roman" w:hAnsi="Century Gothic" w:cs="Times New Roman"/>
+          <w:color w:val="F5886B"/>
+          <w:sz w:val="30"/>
+          <w:szCs w:val="30"/>
+          <w:lang w:eastAsia="pt-BR"/>
+        </w:rPr>
+        <w:t>:</w:t>
       </w:r>
     </w:p>
     <w:p>

</xml_diff>